<commit_message>
Modification du fichier introtroduction Generale
</commit_message>
<xml_diff>
--- a/Document/Introduction.docx
+++ b/Document/Introduction.docx
@@ -25,13 +25,6 @@
       </w:r>
     </w:p>
     <w:p>
-      <w:pPr>
-        <w:rPr>
-          <w:rFonts w:ascii="Times New Roman" w:hAnsi="Times New Roman" w:cs="Times New Roman"/>
-          <w:sz w:val="24"/>
-          <w:szCs w:val="24"/>
-        </w:rPr>
-      </w:pPr>
       <w:r>
         <w:rPr>
           <w:rFonts w:ascii="Times New Roman" w:hAnsi="Times New Roman" w:cs="Times New Roman"/>
@@ -39,9 +32,178 @@
           <w:szCs w:val="24"/>
         </w:rPr>
         <w:tab/>
+      </w:r>
+      <w:r>
+        <w:rPr>
+          <w:rFonts w:ascii="Times New Roman" w:hAnsi="Times New Roman" w:cs="Times New Roman"/>
+          <w:sz w:val="24"/>
+          <w:szCs w:val="24"/>
+        </w:rPr>
+        <w:t xml:space="preserve"> </w:t>
+      </w:r>
+      <w:r>
+        <w:rPr>
+          <w:rFonts w:ascii="Times New Roman" w:hAnsi="Times New Roman" w:cs="Times New Roman"/>
+          <w:sz w:val="24"/>
+          <w:szCs w:val="24"/>
+        </w:rPr>
+        <w:tab/>
+        <w:t xml:space="preserve">Etant humain l’homme a toujours </w:t>
+      </w:r>
+      <w:r>
+        <w:rPr>
+          <w:rFonts w:ascii="Times New Roman" w:hAnsi="Times New Roman" w:cs="Times New Roman"/>
+          <w:sz w:val="24"/>
+          <w:szCs w:val="24"/>
+        </w:rPr>
+        <w:t xml:space="preserve">besoin d’un endroit où s’abriter contre toute sorte de danger naturel mais </w:t>
+      </w:r>
+      <w:r>
+        <w:rPr>
+          <w:rFonts w:ascii="Times New Roman" w:hAnsi="Times New Roman" w:cs="Times New Roman"/>
+          <w:sz w:val="24"/>
+          <w:szCs w:val="24"/>
+        </w:rPr>
+        <w:t xml:space="preserve">aussi un endroit </w:t>
+      </w:r>
+      <w:r>
+        <w:rPr>
+          <w:rFonts w:ascii="Times New Roman" w:hAnsi="Times New Roman" w:cs="Times New Roman"/>
+          <w:sz w:val="24"/>
+          <w:szCs w:val="24"/>
+        </w:rPr>
+        <w:t>où</w:t>
+      </w:r>
+      <w:r>
+        <w:rPr>
+          <w:rFonts w:ascii="Times New Roman" w:hAnsi="Times New Roman" w:cs="Times New Roman"/>
+          <w:sz w:val="24"/>
+          <w:szCs w:val="24"/>
+        </w:rPr>
+        <w:t xml:space="preserve"> il p</w:t>
+      </w:r>
+      <w:r>
+        <w:rPr>
+          <w:rFonts w:ascii="Times New Roman" w:hAnsi="Times New Roman" w:cs="Times New Roman"/>
+          <w:sz w:val="24"/>
+          <w:szCs w:val="24"/>
+        </w:rPr>
+        <w:t xml:space="preserve">ourrait se sentir en </w:t>
+      </w:r>
+      <w:r>
+        <w:rPr>
+          <w:rFonts w:ascii="Times New Roman" w:hAnsi="Times New Roman" w:cs="Times New Roman"/>
+          <w:sz w:val="24"/>
+          <w:szCs w:val="24"/>
+        </w:rPr>
+        <w:t>sécurité</w:t>
+      </w:r>
+      <w:r>
+        <w:rPr>
+          <w:rFonts w:ascii="Times New Roman" w:hAnsi="Times New Roman" w:cs="Times New Roman"/>
+          <w:sz w:val="24"/>
+          <w:szCs w:val="24"/>
+        </w:rPr>
+        <w:t xml:space="preserve"> et </w:t>
+      </w:r>
+      <w:r>
+        <w:rPr>
+          <w:rFonts w:ascii="Times New Roman" w:hAnsi="Times New Roman" w:cs="Times New Roman"/>
+          <w:sz w:val="24"/>
+          <w:szCs w:val="24"/>
+        </w:rPr>
+        <w:t xml:space="preserve">au fils des ans l’homme </w:t>
+      </w:r>
+      <w:r>
+        <w:rPr>
+          <w:rFonts w:ascii="Times New Roman" w:hAnsi="Times New Roman" w:cs="Times New Roman"/>
+          <w:sz w:val="24"/>
+          <w:szCs w:val="24"/>
+        </w:rPr>
+        <w:t>évolue</w:t>
+      </w:r>
+      <w:r>
+        <w:rPr>
+          <w:rFonts w:ascii="Times New Roman" w:hAnsi="Times New Roman" w:cs="Times New Roman"/>
+          <w:sz w:val="24"/>
+          <w:szCs w:val="24"/>
+        </w:rPr>
+        <w:t xml:space="preserve"> tout en parallèle avec l’environnement et objets au tour de lui c’est le cas aussi pour son habitation. Suite aux </w:t>
+      </w:r>
+      <w:r>
+        <w:rPr>
+          <w:rFonts w:ascii="Times New Roman" w:hAnsi="Times New Roman" w:cs="Times New Roman"/>
+          <w:sz w:val="24"/>
+          <w:szCs w:val="24"/>
+        </w:rPr>
+        <w:t>différents</w:t>
+      </w:r>
+      <w:r>
+        <w:rPr>
+          <w:rFonts w:ascii="Times New Roman" w:hAnsi="Times New Roman" w:cs="Times New Roman"/>
+          <w:sz w:val="24"/>
+          <w:szCs w:val="24"/>
+        </w:rPr>
+        <w:t xml:space="preserve"> circonstance naturel mais aussi de besoin de </w:t>
+      </w:r>
+      <w:r>
+        <w:rPr>
+          <w:rFonts w:ascii="Times New Roman" w:hAnsi="Times New Roman" w:cs="Times New Roman"/>
+          <w:sz w:val="24"/>
+          <w:szCs w:val="24"/>
+        </w:rPr>
+        <w:t>sécurité</w:t>
+      </w:r>
+      <w:r>
+        <w:rPr>
+          <w:rFonts w:ascii="Times New Roman" w:hAnsi="Times New Roman" w:cs="Times New Roman"/>
+          <w:sz w:val="24"/>
+          <w:szCs w:val="24"/>
+        </w:rPr>
+        <w:t xml:space="preserve"> l’homme à développer son habitation et </w:t>
+      </w:r>
+      <w:r>
+        <w:rPr>
+          <w:rFonts w:ascii="Times New Roman" w:hAnsi="Times New Roman" w:cs="Times New Roman"/>
+          <w:sz w:val="24"/>
+          <w:szCs w:val="24"/>
+        </w:rPr>
+        <w:t>la façon</w:t>
+      </w:r>
+      <w:r>
+        <w:rPr>
+          <w:rFonts w:ascii="Times New Roman" w:hAnsi="Times New Roman" w:cs="Times New Roman"/>
+          <w:sz w:val="24"/>
+          <w:szCs w:val="24"/>
+        </w:rPr>
+        <w:t xml:space="preserve"> de procéder à sa mise en place en vue de </w:t>
+      </w:r>
+      <w:r>
+        <w:rPr>
+          <w:rFonts w:ascii="Times New Roman" w:hAnsi="Times New Roman" w:cs="Times New Roman"/>
+          <w:sz w:val="24"/>
+          <w:szCs w:val="24"/>
+        </w:rPr>
+        <w:t>résister</w:t>
+      </w:r>
+      <w:r>
+        <w:rPr>
+          <w:rFonts w:ascii="Times New Roman" w:hAnsi="Times New Roman" w:cs="Times New Roman"/>
+          <w:sz w:val="24"/>
+          <w:szCs w:val="24"/>
+        </w:rPr>
+        <w:t xml:space="preserve"> aux danger qui sont les</w:t>
       </w:r>
       <w:bookmarkStart w:id="0" w:name="_GoBack"/>
       <w:bookmarkEnd w:id="0"/>
+      <w:r>
+        <w:rPr>
+          <w:rFonts w:ascii="Times New Roman" w:hAnsi="Times New Roman" w:cs="Times New Roman"/>
+          <w:sz w:val="24"/>
+          <w:szCs w:val="24"/>
+        </w:rPr>
+        <w:t xml:space="preserve"> intempéries apporter par la nature</w:t>
+      </w:r>
     </w:p>
     <w:sectPr>
       <w:pgSz w:w="11906" w:h="16838"/>
@@ -450,7 +612,6 @@
   <w:style w:type="character" w:default="1" w:styleId="Policepardfaut">
     <w:name w:val="Default Paragraph Font"/>
     <w:uiPriority w:val="1"/>
-    <w:semiHidden/>
     <w:unhideWhenUsed/>
   </w:style>
   <w:style w:type="table" w:default="1" w:styleId="TableauNormal">

</xml_diff>